<commit_message>
Update resume and website
</commit_message>
<xml_diff>
--- a/Bill_Zangardi-Resume2017.docx
+++ b/Bill_Zangardi-Resume2017.docx
@@ -10,8 +10,6 @@
           <w:u w:val="single"/>
         </w:rPr>
       </w:pPr>
-      <w:bookmarkStart w:id="0" w:name="_GoBack"/>
-      <w:bookmarkEnd w:id="0"/>
       <w:r>
         <w:rPr>
           <w:rFonts w:ascii="Arial" w:hAnsi="Arial" w:cs="Arial"/>
@@ -371,14 +369,6 @@
         </w:rPr>
         <w:t xml:space="preserve"> Information Science and Technology</w:t>
       </w:r>
-    </w:p>
-    <w:p>
-      <w:pPr>
-        <w:ind w:left="2160" w:hanging="2160"/>
-        <w:rPr>
-          <w:rFonts w:ascii="Arial" w:hAnsi="Arial" w:cs="Arial"/>
-        </w:rPr>
-      </w:pPr>
     </w:p>
     <w:p>
       <w:pPr>
@@ -551,7 +541,15 @@
         <w:rPr>
           <w:rFonts w:ascii="Arial" w:hAnsi="Arial" w:cs="Arial"/>
         </w:rPr>
-        <w:t>RxJava</w:t>
+        <w:t>Rx</w:t>
+      </w:r>
+      <w:bookmarkStart w:id="0" w:name="_GoBack"/>
+      <w:bookmarkEnd w:id="0"/>
+      <w:r>
+        <w:rPr>
+          <w:rFonts w:ascii="Arial" w:hAnsi="Arial" w:cs="Arial"/>
+        </w:rPr>
+        <w:t>Java</w:t>
       </w:r>
       <w:proofErr w:type="spellEnd"/>
       <w:r>
@@ -599,13 +597,6 @@
     </w:p>
     <w:p>
       <w:pPr>
-        <w:rPr>
-          <w:rFonts w:ascii="Arial" w:hAnsi="Arial" w:cs="Arial"/>
-        </w:rPr>
-      </w:pPr>
-    </w:p>
-    <w:p>
-      <w:pPr>
         <w:ind w:left="2160"/>
         <w:rPr>
           <w:rFonts w:ascii="Arial" w:hAnsi="Arial" w:cs="Arial"/>
@@ -770,19 +761,6 @@
         <w:rPr>
           <w:rFonts w:ascii="Arial" w:hAnsi="Arial" w:cs="Arial"/>
         </w:rPr>
-        <w:t xml:space="preserve"> </w:t>
-      </w:r>
-    </w:p>
-    <w:p>
-      <w:pPr>
-        <w:rPr>
-          <w:rFonts w:ascii="Arial" w:hAnsi="Arial" w:cs="Arial"/>
-        </w:rPr>
-      </w:pPr>
-      <w:r>
-        <w:rPr>
-          <w:rFonts w:ascii="Arial" w:hAnsi="Arial" w:cs="Arial"/>
-        </w:rPr>
         <w:tab/>
       </w:r>
       <w:r>
@@ -1006,19 +984,6 @@
     </w:p>
     <w:p>
       <w:pPr>
-        <w:rPr>
-          <w:rFonts w:ascii="Arial" w:hAnsi="Arial" w:cs="Arial"/>
-        </w:rPr>
-      </w:pPr>
-      <w:r>
-        <w:rPr>
-          <w:rFonts w:ascii="Arial" w:hAnsi="Arial" w:cs="Arial"/>
-        </w:rPr>
-        <w:t xml:space="preserve"> </w:t>
-      </w:r>
-    </w:p>
-    <w:p>
-      <w:pPr>
         <w:ind w:left="2160" w:hanging="2160"/>
         <w:rPr>
           <w:rFonts w:ascii="Arial" w:hAnsi="Arial" w:cs="Arial"/>
@@ -1154,10 +1119,56 @@
     </w:p>
     <w:p>
       <w:pPr>
-        <w:rPr>
-          <w:rFonts w:ascii="Arial" w:hAnsi="Arial" w:cs="Arial"/>
-        </w:rPr>
-      </w:pPr>
+        <w:ind w:left="2160" w:hanging="2160"/>
+        <w:rPr>
+          <w:rFonts w:ascii="Arial" w:hAnsi="Arial" w:cs="Arial"/>
+        </w:rPr>
+      </w:pPr>
+      <w:r>
+        <w:rPr>
+          <w:rFonts w:ascii="Arial" w:hAnsi="Arial" w:cs="Arial"/>
+          <w:b/>
+          <w:sz w:val="28"/>
+          <w:szCs w:val="28"/>
+        </w:rPr>
+        <w:t>TALKS</w:t>
+      </w:r>
+      <w:r>
+        <w:rPr>
+          <w:rFonts w:ascii="Arial" w:hAnsi="Arial" w:cs="Arial"/>
+          <w:b/>
+          <w:sz w:val="28"/>
+          <w:szCs w:val="28"/>
+        </w:rPr>
+        <w:t>:</w:t>
+      </w:r>
+      <w:r>
+        <w:rPr>
+          <w:rFonts w:ascii="Arial" w:hAnsi="Arial" w:cs="Arial"/>
+          <w:b/>
+          <w:sz w:val="28"/>
+          <w:szCs w:val="28"/>
+        </w:rPr>
+        <w:tab/>
+      </w:r>
+      <w:r>
+        <w:rPr>
+          <w:rFonts w:ascii="Arial" w:hAnsi="Arial" w:cs="Arial"/>
+        </w:rPr>
+        <w:t>Febru</w:t>
+      </w:r>
+      <w:r>
+        <w:rPr>
+          <w:rFonts w:ascii="Arial" w:hAnsi="Arial" w:cs="Arial"/>
+        </w:rPr>
+        <w:t>a</w:t>
+      </w:r>
+      <w:r>
+        <w:rPr>
+          <w:rFonts w:ascii="Arial" w:hAnsi="Arial" w:cs="Arial"/>
+        </w:rPr>
+        <w:t>ry 22, 2017 - Google Smart Lock Presentation at the Android Alliance Philly meet-up. Discussed the benefits of using Google’s Smart Lock client and how it can be used to easier store user credentials, and cross-platform benefits.</w:t>
+      </w:r>
     </w:p>
     <w:p>
       <w:pPr>

</xml_diff>